<commit_message>
Add Impediment Backlog Change Team Wiki
</commit_message>
<xml_diff>
--- a/Document/Team/Group 2 Wiki.docx
+++ b/Document/Team/Group 2 Wiki.docx
@@ -31,35 +31,9 @@
           <w:numId w:val="4"/>
         </w:numPr>
       </w:pPr>
-      <w:proofErr w:type="spellStart"/>
-      <w:r>
-        <w:t>Trần</w:t>
-      </w:r>
-      <w:proofErr w:type="spellEnd"/>
-      <w:r>
-        <w:t xml:space="preserve"> </w:t>
-      </w:r>
-      <w:proofErr w:type="spellStart"/>
-      <w:r>
-        <w:t>Nguyên</w:t>
-      </w:r>
-      <w:proofErr w:type="spellEnd"/>
-      <w:r>
-        <w:t xml:space="preserve"> </w:t>
-      </w:r>
-      <w:proofErr w:type="spellStart"/>
-      <w:r>
-        <w:t>Tiến</w:t>
-      </w:r>
-      <w:proofErr w:type="spellEnd"/>
-      <w:r>
-        <w:t xml:space="preserve"> </w:t>
-      </w:r>
-      <w:proofErr w:type="spellStart"/>
-      <w:r>
-        <w:t>Sứ</w:t>
-      </w:r>
-      <w:proofErr w:type="spellEnd"/>
+      <w:r>
+        <w:t>Trần Nguyên Tiến Sứ</w:t>
+      </w:r>
     </w:p>
     <w:p>
       <w:pPr>
@@ -183,18 +157,7 @@
                                 <w:color w:val="7F7F7F" w:themeColor="text1" w:themeTint="80"/>
                                 <w:sz w:val="24"/>
                               </w:rPr>
-                              <w:t xml:space="preserve">Love </w:t>
-                            </w:r>
-                            <w:bookmarkStart w:id="0" w:name="_GoBack"/>
-                            <w:bookmarkEnd w:id="0"/>
-                            <w:r>
-                              <w:rPr>
-                                <w:i/>
-                                <w:iCs/>
-                                <w:color w:val="7F7F7F" w:themeColor="text1" w:themeTint="80"/>
-                                <w:sz w:val="24"/>
-                              </w:rPr>
-                              <w:t>football and travel a lot</w:t>
+                              <w:t>Love football and travel a lot</w:t>
                             </w:r>
                           </w:p>
                           <w:p>
@@ -408,19 +371,9 @@
           <w:numId w:val="4"/>
         </w:numPr>
       </w:pPr>
-      <w:proofErr w:type="spellStart"/>
-      <w:r>
-        <w:t>Trần</w:t>
-      </w:r>
-      <w:proofErr w:type="spellEnd"/>
-      <w:r>
-        <w:t xml:space="preserve"> Cao </w:t>
-      </w:r>
-      <w:proofErr w:type="spellStart"/>
-      <w:r>
-        <w:t>Danh</w:t>
-      </w:r>
-      <w:proofErr w:type="spellEnd"/>
+      <w:r>
+        <w:t>Trần Cao Danh</w:t>
+      </w:r>
     </w:p>
     <w:p>
       <w:pPr>
@@ -671,27 +624,9 @@
           <w:numId w:val="4"/>
         </w:numPr>
       </w:pPr>
-      <w:proofErr w:type="spellStart"/>
-      <w:r>
-        <w:t>Trương</w:t>
-      </w:r>
-      <w:proofErr w:type="spellEnd"/>
-      <w:r>
-        <w:t xml:space="preserve"> </w:t>
-      </w:r>
-      <w:proofErr w:type="spellStart"/>
-      <w:r>
-        <w:t>Hải</w:t>
-      </w:r>
-      <w:proofErr w:type="spellEnd"/>
-      <w:r>
-        <w:t xml:space="preserve"> </w:t>
-      </w:r>
-      <w:proofErr w:type="spellStart"/>
-      <w:r>
-        <w:t>Đăng</w:t>
-      </w:r>
-      <w:proofErr w:type="spellEnd"/>
+      <w:r>
+        <w:t>Trương Hải Đăng</w:t>
+      </w:r>
     </w:p>
     <w:p>
       <w:pPr>
@@ -902,27 +837,9 @@
           <w:numId w:val="4"/>
         </w:numPr>
       </w:pPr>
-      <w:proofErr w:type="spellStart"/>
-      <w:r>
-        <w:t>Bùi</w:t>
-      </w:r>
-      <w:proofErr w:type="spellEnd"/>
-      <w:r>
-        <w:t xml:space="preserve"> </w:t>
-      </w:r>
-      <w:proofErr w:type="spellStart"/>
-      <w:r>
-        <w:t>Nguyên</w:t>
-      </w:r>
-      <w:proofErr w:type="spellEnd"/>
-      <w:r>
-        <w:t xml:space="preserve"> </w:t>
-      </w:r>
-      <w:proofErr w:type="spellStart"/>
-      <w:r>
-        <w:t>Tín</w:t>
-      </w:r>
-      <w:proofErr w:type="spellEnd"/>
+      <w:r>
+        <w:t>Bùi Nguyên Tín</w:t>
+      </w:r>
     </w:p>
     <w:p>
       <w:pPr>
@@ -1201,23 +1118,7 @@
         </w:numPr>
       </w:pPr>
       <w:r>
-        <w:t xml:space="preserve">Su’s </w:t>
-      </w:r>
-      <w:proofErr w:type="spellStart"/>
-      <w:r>
-        <w:t>skype</w:t>
-      </w:r>
-      <w:proofErr w:type="spellEnd"/>
-      <w:r>
-        <w:t xml:space="preserve">: </w:t>
-      </w:r>
-      <w:proofErr w:type="spellStart"/>
-      <w:r>
-        <w:t>trannguyentiensu</w:t>
-      </w:r>
-      <w:proofErr w:type="spellEnd"/>
-      <w:r>
-        <w:t xml:space="preserve"> (online </w:t>
+        <w:t xml:space="preserve">Su’s skype: trannguyentiensu (online </w:t>
       </w:r>
       <w:r>
         <w:t xml:space="preserve">minimum </w:t>
@@ -1407,14 +1308,19 @@
         </w:numPr>
       </w:pPr>
       <w:r>
-        <w:t xml:space="preserve">Password to commit: </w:t>
-      </w:r>
-      <w:r>
-        <w:rPr>
-          <w:b/>
-        </w:rPr>
-        <w:t>cH2uG2jU5QW7</w:t>
-      </w:r>
+        <w:t>Convention when commit:</w:t>
+      </w:r>
+    </w:p>
+    <w:p>
+      <w:pPr>
+        <w:pStyle w:val="ListParagraph"/>
+        <w:ind w:left="1080"/>
+      </w:pPr>
+      <w:r>
+        <w:t>[Task] - Description</w:t>
+      </w:r>
+      <w:bookmarkStart w:id="0" w:name="_GoBack"/>
+      <w:bookmarkEnd w:id="0"/>
     </w:p>
     <w:p>
       <w:pPr>
@@ -1431,12 +1337,8 @@
     <w:p>
       <w:pPr>
         <w:pStyle w:val="ListParagraph"/>
-        <w:numPr>
-          <w:ilvl w:val="0"/>
-          <w:numId w:val="3"/>
-        </w:numPr>
-      </w:pPr>
-      <w:hyperlink r:id="rId11" w:history="1">
+      </w:pPr>
+      <w:hyperlink r:id="rId11" w:anchor="!forum/online-medical-consultant-system" w:history="1">
         <w:r>
           <w:rPr>
             <w:rStyle w:val="Hyperlink"/>

</xml_diff>